<commit_message>
Archivos ktr - kjb - bat
Modificaciones a las rutas de acceso para que funcione el .BAT
</commit_message>
<xml_diff>
--- a/consignas.docx
+++ b/consignas.docx
@@ -241,8 +241,6 @@
         </w:rPr>
         <w:t>1</w:t>
       </w:r>
-      <w:bookmarkStart w:id="0" w:name="_GoBack"/>
-      <w:bookmarkEnd w:id="0"/>
       <w:r>
         <w:rPr>
           <w:rFonts w:ascii="Times New Roman" w:eastAsia="Times New Roman" w:hAnsi="Times New Roman" w:cs="Times New Roman"/>
@@ -252,8 +250,10 @@
           <w:szCs w:val="24"/>
           <w:lang w:eastAsia="es-AR"/>
         </w:rPr>
-        <w:t>5</w:t>
-      </w:r>
+        <w:t>7</w:t>
+      </w:r>
+      <w:bookmarkStart w:id="0" w:name="_GoBack"/>
+      <w:bookmarkEnd w:id="0"/>
       <w:r>
         <w:rPr>
           <w:rFonts w:ascii="Times New Roman" w:eastAsia="Times New Roman" w:hAnsi="Times New Roman" w:cs="Times New Roman"/>

</xml_diff>